<commit_message>
Historias de usuario de epica 2
</commit_message>
<xml_diff>
--- a/Product Backlog Equipo 1.docx
+++ b/Product Backlog Equipo 1.docx
@@ -289,6 +289,178 @@
       </w:r>
     </w:p>
     <w:p/>
+    <w:p>
+      <w:r>
+        <w:br w:type="page"/>
+      </w:r>
+    </w:p>
+    <w:p>
+      <w:pPr>
+        <w:rPr>
+          <w:b/>
+          <w:bCs/>
+        </w:rPr>
+      </w:pPr>
+      <w:r>
+        <w:rPr>
+          <w:b/>
+          <w:bCs/>
+        </w:rPr>
+        <w:lastRenderedPageBreak/>
+        <w:t>Épica 2: Extracción de datos clave</w:t>
+      </w:r>
+    </w:p>
+    <w:p>
+      <w:r>
+        <w:t>El sistema debe extraer los datos clave como productos, precios y descuentos de los portales de competidores, para poder analizarlos más tarde.</w:t>
+      </w:r>
+    </w:p>
+    <w:p/>
+    <w:p>
+      <w:pPr>
+        <w:rPr>
+          <w:b/>
+          <w:bCs/>
+        </w:rPr>
+      </w:pPr>
+      <w:r>
+        <w:rPr>
+          <w:b/>
+          <w:bCs/>
+        </w:rPr>
+        <w:t>Historias de usuario derivadas:</w:t>
+      </w:r>
+    </w:p>
+    <w:p>
+      <w:pPr>
+        <w:numPr>
+          <w:ilvl w:val="0"/>
+          <w:numId w:val="4"/>
+        </w:numPr>
+      </w:pPr>
+      <w:r>
+        <w:rPr>
+          <w:b/>
+          <w:bCs/>
+        </w:rPr>
+        <w:t>Historia de Usuario: Extracción de productos</w:t>
+      </w:r>
+    </w:p>
+    <w:p>
+      <w:pPr>
+        <w:numPr>
+          <w:ilvl w:val="1"/>
+          <w:numId w:val="4"/>
+        </w:numPr>
+      </w:pPr>
+      <w:r>
+        <w:t>El sistema debe extraer específicamente la información de productos (nombre, descripción, categoría), para poder analizar la variedad de productos ofrecidos por los competidores.</w:t>
+      </w:r>
+    </w:p>
+    <w:p>
+      <w:pPr>
+        <w:numPr>
+          <w:ilvl w:val="0"/>
+          <w:numId w:val="4"/>
+        </w:numPr>
+      </w:pPr>
+      <w:r>
+        <w:rPr>
+          <w:b/>
+          <w:bCs/>
+        </w:rPr>
+        <w:t>Historia de Usuario: Extracción de precios</w:t>
+      </w:r>
+    </w:p>
+    <w:p>
+      <w:pPr>
+        <w:numPr>
+          <w:ilvl w:val="1"/>
+          <w:numId w:val="4"/>
+        </w:numPr>
+      </w:pPr>
+      <w:r>
+        <w:t>El sistema debe extraer los precios de los productos de los competidores, para compararlos y realizar análisis de mercado.</w:t>
+      </w:r>
+    </w:p>
+    <w:p>
+      <w:pPr>
+        <w:numPr>
+          <w:ilvl w:val="0"/>
+          <w:numId w:val="4"/>
+        </w:numPr>
+      </w:pPr>
+      <w:r>
+        <w:rPr>
+          <w:b/>
+          <w:bCs/>
+        </w:rPr>
+        <w:t>Historia de Usuario: Extracción de descuentos y promociones</w:t>
+      </w:r>
+    </w:p>
+    <w:p>
+      <w:pPr>
+        <w:numPr>
+          <w:ilvl w:val="1"/>
+          <w:numId w:val="4"/>
+        </w:numPr>
+      </w:pPr>
+      <w:r>
+        <w:t>El sistema debe identificar y extraer los descuentos o promociones vigentes en los sitios competidores.</w:t>
+      </w:r>
+    </w:p>
+    <w:p>
+      <w:pPr>
+        <w:numPr>
+          <w:ilvl w:val="0"/>
+          <w:numId w:val="4"/>
+        </w:numPr>
+      </w:pPr>
+      <w:r>
+        <w:rPr>
+          <w:b/>
+          <w:bCs/>
+        </w:rPr>
+        <w:t>Historia de Usuario: Filtrado y limpieza de datos extraídos</w:t>
+      </w:r>
+    </w:p>
+    <w:p>
+      <w:pPr>
+        <w:numPr>
+          <w:ilvl w:val="1"/>
+          <w:numId w:val="4"/>
+        </w:numPr>
+      </w:pPr>
+      <w:r>
+        <w:t>Los datos extraídos deben pasar por un proceso de filtrado y limpieza automática (eliminar duplicados, corregir errores), para asegurar que los datos sean precisos y útiles para el análisis.</w:t>
+      </w:r>
+    </w:p>
+    <w:p>
+      <w:pPr>
+        <w:numPr>
+          <w:ilvl w:val="0"/>
+          <w:numId w:val="4"/>
+        </w:numPr>
+      </w:pPr>
+      <w:r>
+        <w:rPr>
+          <w:b/>
+          <w:bCs/>
+        </w:rPr>
+        <w:t>Historia de Usuario: Normalización de datos para diferentes portales</w:t>
+      </w:r>
+    </w:p>
+    <w:p>
+      <w:pPr>
+        <w:numPr>
+          <w:ilvl w:val="1"/>
+          <w:numId w:val="4"/>
+        </w:numPr>
+      </w:pPr>
+      <w:r>
+        <w:t>El sistema normalice los datos extraídos de diferentes portales (formato de precios, categorías de productos), para que todos los datos tengan un formato uniforme y puedan ser comparados fácilmente.</w:t>
+      </w:r>
+    </w:p>
     <w:p/>
     <w:sectPr>
       <w:pgSz w:w="12240" w:h="15840"/>
@@ -661,6 +833,34 @@
   </w:num>
   <w:num w:numId="3" w16cid:durableId="1499226417">
     <w:abstractNumId w:val="1"/>
+  </w:num>
+  <w:num w:numId="4" w16cid:durableId="2016690978">
+    <w:abstractNumId w:val="2"/>
+    <w:lvlOverride w:ilvl="0">
+      <w:startOverride w:val="1"/>
+    </w:lvlOverride>
+    <w:lvlOverride w:ilvl="1"/>
+    <w:lvlOverride w:ilvl="2">
+      <w:startOverride w:val="1"/>
+    </w:lvlOverride>
+    <w:lvlOverride w:ilvl="3">
+      <w:startOverride w:val="1"/>
+    </w:lvlOverride>
+    <w:lvlOverride w:ilvl="4">
+      <w:startOverride w:val="1"/>
+    </w:lvlOverride>
+    <w:lvlOverride w:ilvl="5">
+      <w:startOverride w:val="1"/>
+    </w:lvlOverride>
+    <w:lvlOverride w:ilvl="6">
+      <w:startOverride w:val="1"/>
+    </w:lvlOverride>
+    <w:lvlOverride w:ilvl="7">
+      <w:startOverride w:val="1"/>
+    </w:lvlOverride>
+    <w:lvlOverride w:ilvl="8">
+      <w:startOverride w:val="1"/>
+    </w:lvlOverride>
   </w:num>
 </w:numbering>
 </file>

</xml_diff>

<commit_message>
Historias de usuario de epica 3
</commit_message>
<xml_diff>
--- a/Product Backlog Equipo 1.docx
+++ b/Product Backlog Equipo 1.docx
@@ -459,6 +459,204 @@
       </w:pPr>
       <w:r>
         <w:t>El sistema normalice los datos extraídos de diferentes portales (formato de precios, categorías de productos), para que todos los datos tengan un formato uniforme y puedan ser comparados fácilmente.</w:t>
+      </w:r>
+    </w:p>
+    <w:p>
+      <w:r>
+        <w:br w:type="page"/>
+      </w:r>
+    </w:p>
+    <w:p>
+      <w:pPr>
+        <w:rPr>
+          <w:b/>
+          <w:bCs/>
+        </w:rPr>
+      </w:pPr>
+      <w:r>
+        <w:rPr>
+          <w:b/>
+          <w:bCs/>
+        </w:rPr>
+        <w:lastRenderedPageBreak/>
+        <w:t>Épica 3: Almacenamiento de datos en base de datos</w:t>
+      </w:r>
+    </w:p>
+    <w:p>
+      <w:r>
+        <w:t>La información obtenida del web scraping debe ser almacenada automáticamente en una base de datos, para asegurar que los datos están listos para su análisis.</w:t>
+      </w:r>
+    </w:p>
+    <w:p/>
+    <w:p>
+      <w:pPr>
+        <w:rPr>
+          <w:b/>
+          <w:bCs/>
+        </w:rPr>
+      </w:pPr>
+      <w:r>
+        <w:rPr>
+          <w:b/>
+          <w:bCs/>
+        </w:rPr>
+        <w:t>Historias de usuario derivadas:</w:t>
+      </w:r>
+    </w:p>
+    <w:p>
+      <w:pPr>
+        <w:numPr>
+          <w:ilvl w:val="0"/>
+          <w:numId w:val="5"/>
+        </w:numPr>
+      </w:pPr>
+      <w:r>
+        <w:rPr>
+          <w:b/>
+          <w:bCs/>
+        </w:rPr>
+        <w:t>Historia de Usuario: Crear esquema de base de datos para productos</w:t>
+      </w:r>
+    </w:p>
+    <w:p>
+      <w:pPr>
+        <w:numPr>
+          <w:ilvl w:val="1"/>
+          <w:numId w:val="5"/>
+        </w:numPr>
+      </w:pPr>
+      <w:r>
+        <w:t>Se debe crear un esquema específico para almacenar la información de productos extraídos, para que los datos estén organizados y listos para análisis.</w:t>
+      </w:r>
+    </w:p>
+    <w:p>
+      <w:pPr>
+        <w:numPr>
+          <w:ilvl w:val="0"/>
+          <w:numId w:val="5"/>
+        </w:numPr>
+      </w:pPr>
+      <w:r>
+        <w:rPr>
+          <w:b/>
+          <w:bCs/>
+        </w:rPr>
+        <w:t>Historia de Usuario: Crear esquema de base de datos para precios</w:t>
+      </w:r>
+    </w:p>
+    <w:p>
+      <w:pPr>
+        <w:numPr>
+          <w:ilvl w:val="1"/>
+          <w:numId w:val="5"/>
+        </w:numPr>
+      </w:pPr>
+      <w:r>
+        <w:t>Se debe crear un esquema en la base de datos para almacenar los precios extraídos de los portales, de manera que se puedan analizar fácilmente los cambios en los precios.</w:t>
+      </w:r>
+    </w:p>
+    <w:p>
+      <w:pPr>
+        <w:numPr>
+          <w:ilvl w:val="0"/>
+          <w:numId w:val="5"/>
+        </w:numPr>
+      </w:pPr>
+      <w:r>
+        <w:rPr>
+          <w:b/>
+          <w:bCs/>
+        </w:rPr>
+        <w:t>Historia de Usuario: Crear esquema de base de datos para descuentos y promociones</w:t>
+      </w:r>
+    </w:p>
+    <w:p>
+      <w:pPr>
+        <w:numPr>
+          <w:ilvl w:val="1"/>
+          <w:numId w:val="5"/>
+        </w:numPr>
+      </w:pPr>
+      <w:r>
+        <w:t>Se debe crear un esquema para almacenar la información sobre descuentos y promociones, para poder hacer un seguimiento del comportamiento de las ofertas en el tiempo.</w:t>
+      </w:r>
+    </w:p>
+    <w:p>
+      <w:pPr>
+        <w:numPr>
+          <w:ilvl w:val="0"/>
+          <w:numId w:val="5"/>
+        </w:numPr>
+      </w:pPr>
+      <w:r>
+        <w:rPr>
+          <w:b/>
+          <w:bCs/>
+        </w:rPr>
+        <w:t>Historia de Usuario: Almacenamiento automatizado de datos extraídos</w:t>
+      </w:r>
+    </w:p>
+    <w:p>
+      <w:pPr>
+        <w:numPr>
+          <w:ilvl w:val="1"/>
+          <w:numId w:val="5"/>
+        </w:numPr>
+      </w:pPr>
+      <w:r>
+        <w:t>Los datos extraídos del scraping se deben almacenar automáticamente en la base de datos, para que no haya necesidad de procesos manuales que introduzcan errores.</w:t>
+      </w:r>
+    </w:p>
+    <w:p>
+      <w:pPr>
+        <w:numPr>
+          <w:ilvl w:val="0"/>
+          <w:numId w:val="5"/>
+        </w:numPr>
+      </w:pPr>
+      <w:r>
+        <w:rPr>
+          <w:b/>
+          <w:bCs/>
+        </w:rPr>
+        <w:t>Historia de Usuario: Gestión de versiones de datos</w:t>
+      </w:r>
+    </w:p>
+    <w:p>
+      <w:pPr>
+        <w:numPr>
+          <w:ilvl w:val="1"/>
+          <w:numId w:val="5"/>
+        </w:numPr>
+      </w:pPr>
+      <w:r>
+        <w:t>El sistema debe gestionar las versiones de los datos almacenados (mantener registros de precios antiguos), para poder comparar las variaciones a lo largo del tiempo.</w:t>
+      </w:r>
+    </w:p>
+    <w:p>
+      <w:pPr>
+        <w:numPr>
+          <w:ilvl w:val="0"/>
+          <w:numId w:val="5"/>
+        </w:numPr>
+      </w:pPr>
+      <w:r>
+        <w:rPr>
+          <w:b/>
+          <w:bCs/>
+        </w:rPr>
+        <w:t>Historia de Usuario: Validación de datos antes de almacenar</w:t>
+      </w:r>
+    </w:p>
+    <w:p>
+      <w:pPr>
+        <w:numPr>
+          <w:ilvl w:val="1"/>
+          <w:numId w:val="5"/>
+        </w:numPr>
+      </w:pPr>
+      <w:r>
+        <w:t>El sistema debe validar los datos antes de almacenarlos (revisar que no haya valores faltantes, formatos incorrectos, etc.), para asegurar que los datos almacenados sean correctos y completos.</w:t>
       </w:r>
     </w:p>
     <w:p/>
@@ -836,6 +1034,34 @@
   </w:num>
   <w:num w:numId="4" w16cid:durableId="2016690978">
     <w:abstractNumId w:val="2"/>
+    <w:lvlOverride w:ilvl="0">
+      <w:startOverride w:val="1"/>
+    </w:lvlOverride>
+    <w:lvlOverride w:ilvl="1"/>
+    <w:lvlOverride w:ilvl="2">
+      <w:startOverride w:val="1"/>
+    </w:lvlOverride>
+    <w:lvlOverride w:ilvl="3">
+      <w:startOverride w:val="1"/>
+    </w:lvlOverride>
+    <w:lvlOverride w:ilvl="4">
+      <w:startOverride w:val="1"/>
+    </w:lvlOverride>
+    <w:lvlOverride w:ilvl="5">
+      <w:startOverride w:val="1"/>
+    </w:lvlOverride>
+    <w:lvlOverride w:ilvl="6">
+      <w:startOverride w:val="1"/>
+    </w:lvlOverride>
+    <w:lvlOverride w:ilvl="7">
+      <w:startOverride w:val="1"/>
+    </w:lvlOverride>
+    <w:lvlOverride w:ilvl="8">
+      <w:startOverride w:val="1"/>
+    </w:lvlOverride>
+  </w:num>
+  <w:num w:numId="5" w16cid:durableId="1854222433">
+    <w:abstractNumId w:val="1"/>
     <w:lvlOverride w:ilvl="0">
       <w:startOverride w:val="1"/>
     </w:lvlOverride>

</xml_diff>